<commit_message>
Update Báo cáo tổng kết (Vũ Hữu Thắng_18021150).docx
Thêm user test
</commit_message>
<xml_diff>
--- a/Báo cáo tổng kết (Vũ Hữu Thắng_18021150).docx
+++ b/Báo cáo tổng kết (Vũ Hữu Thắng_18021150).docx
@@ -189,6 +189,11 @@
       </w:r>
     </w:p>
     <w:p>
+      <w:pPr>
+        <w:rPr>
+          <w:rStyle w:val="7"/>
+        </w:rPr>
+      </w:pPr>
       <w:r>
         <w:t xml:space="preserve">Link trang web: </w:t>
       </w:r>
@@ -213,6 +218,46 @@
         </w:rPr>
         <w:fldChar w:fldCharType="end"/>
       </w:r>
+    </w:p>
+    <w:p>
+      <w:pPr>
+        <w:pStyle w:val="13"/>
+        <w:bidi w:val="0"/>
+        <w:ind w:left="0" w:leftChars="0" w:firstLine="0" w:firstLineChars="0"/>
+        <w:rPr>
+          <w:rStyle w:val="7"/>
+          <w:rFonts w:hint="default"/>
+          <w:b w:val="0"/>
+          <w:bCs w:val="0"/>
+          <w:color w:val="000000" w:themeColor="text1"/>
+          <w:u w:val="none"/>
+          <w:lang w:val="en-US"/>
+          <w14:textFill>
+            <w14:solidFill>
+              <w14:schemeClr w14:val="tx1"/>
+            </w14:solidFill>
+          </w14:textFill>
+        </w:rPr>
+      </w:pPr>
+      <w:r>
+        <w:rPr>
+          <w:rStyle w:val="7"/>
+          <w:rFonts w:hint="default"/>
+          <w:b w:val="0"/>
+          <w:bCs w:val="0"/>
+          <w:color w:val="000000" w:themeColor="text1"/>
+          <w:u w:val="none"/>
+          <w:lang w:val="en-US"/>
+          <w14:textFill>
+            <w14:solidFill>
+              <w14:schemeClr w14:val="tx1"/>
+            </w14:solidFill>
+          </w14:textFill>
+        </w:rPr>
+        <w:t>User test :00000000/00000000 (Hoặc có thể tự lập trong phần đăng kí)</w:t>
+      </w:r>
+      <w:bookmarkStart w:id="0" w:name="_GoBack"/>
+      <w:bookmarkEnd w:id="0"/>
     </w:p>
     <w:p>
       <w:pPr>
@@ -1007,8 +1052,6 @@
           <w:szCs w:val="28"/>
         </w:rPr>
       </w:pPr>
-      <w:bookmarkStart w:id="0" w:name="_GoBack"/>
-      <w:bookmarkEnd w:id="0"/>
     </w:p>
     <w:sectPr>
       <w:pgSz w:w="12240" w:h="15840"/>
@@ -1206,7 +1249,7 @@
     <w:lsdException w:uiPriority="99" w:name="footnote text"/>
     <w:lsdException w:uiPriority="99" w:name="annotation text"/>
     <w:lsdException w:uiPriority="99" w:semiHidden="0" w:name="header"/>
-    <w:lsdException w:uiPriority="99" w:semiHidden="0" w:name="footer"/>
+    <w:lsdException w:qFormat="1" w:uiPriority="99" w:semiHidden="0" w:name="footer"/>
     <w:lsdException w:uiPriority="99" w:name="index heading"/>
     <w:lsdException w:qFormat="1" w:uiPriority="35" w:name="caption"/>
     <w:lsdException w:uiPriority="99" w:name="table of figures"/>
@@ -1344,7 +1387,7 @@
     <w:lsdException w:unhideWhenUsed="0" w:uiPriority="63" w:semiHidden="0" w:name="Medium Shading 1 Accent 1"/>
     <w:lsdException w:unhideWhenUsed="0" w:uiPriority="64" w:semiHidden="0" w:name="Medium Shading 2 Accent 1"/>
     <w:lsdException w:unhideWhenUsed="0" w:uiPriority="65" w:semiHidden="0" w:name="Medium List 1 Accent 1"/>
-    <w:lsdException w:unhideWhenUsed="0" w:uiPriority="99" w:semiHidden="0" w:name="List Paragraph"/>
+    <w:lsdException w:qFormat="1" w:unhideWhenUsed="0" w:uiPriority="99" w:semiHidden="0" w:name="List Paragraph"/>
     <w:lsdException w:unhideWhenUsed="0" w:uiPriority="66" w:semiHidden="0" w:name="Medium List 2 Accent 1"/>
     <w:lsdException w:unhideWhenUsed="0" w:uiPriority="67" w:semiHidden="0" w:name="Medium Grid 1 Accent 1"/>
     <w:lsdException w:unhideWhenUsed="0" w:uiPriority="68" w:semiHidden="0" w:name="Medium Grid 2 Accent 1"/>
@@ -1501,6 +1544,7 @@
     <w:basedOn w:val="1"/>
     <w:link w:val="10"/>
     <w:unhideWhenUsed/>
+    <w:qFormat/>
     <w:uiPriority w:val="99"/>
     <w:pPr>
       <w:tabs>
@@ -1553,6 +1597,7 @@
     <w:name w:val="Heading 1 Char"/>
     <w:basedOn w:val="6"/>
     <w:link w:val="2"/>
+    <w:qFormat/>
     <w:uiPriority w:val="9"/>
     <w:rPr>
       <w:rFonts w:asciiTheme="minorHAnsi" w:hAnsiTheme="minorHAnsi" w:eastAsiaTheme="minorHAnsi" w:cstheme="minorBidi"/>
@@ -1582,6 +1627,7 @@
   <w:style w:type="paragraph" w:styleId="13">
     <w:name w:val="List Paragraph"/>
     <w:basedOn w:val="1"/>
+    <w:qFormat/>
     <w:uiPriority w:val="99"/>
     <w:pPr>
       <w:ind w:left="720"/>

</xml_diff>